<commit_message>
controle de revisão selecionado
</commit_message>
<xml_diff>
--- a/UC03 - Enviar Mensagem.docx
+++ b/UC03 - Enviar Mensagem.docx
@@ -89,8 +89,16 @@
       <w:pPr>
         <w:numPr>
           <w:ilvl w:val="0"/>
-          <w:numId w:val="5"/>
+          <w:numId w:val="10"/>
         </w:numPr>
+        <w:pPrChange w:id="0" w:author="Erick" w:date="2010-04-05T10:36:00Z">
+          <w:pPr>
+            <w:numPr>
+              <w:numId w:val="5"/>
+            </w:numPr>
+            <w:ind w:left="644" w:hanging="360"/>
+          </w:pPr>
+        </w:pPrChange>
       </w:pPr>
       <w:r>
         <w:t>[</w:t>
@@ -240,8 +248,18 @@
       <w:r>
         <w:t xml:space="preserve"> </w:t>
       </w:r>
-      <w:r>
-        <w:t>receberá(ão)</w:t>
+      <w:proofErr w:type="gramStart"/>
+      <w:r>
+        <w:t>receberá(</w:t>
+      </w:r>
+      <w:proofErr w:type="spellStart"/>
+      <w:proofErr w:type="gramEnd"/>
+      <w:r>
+        <w:t>ão</w:t>
+      </w:r>
+      <w:proofErr w:type="spellEnd"/>
+      <w:r>
+        <w:t>)</w:t>
       </w:r>
       <w:r>
         <w:t xml:space="preserve"> a mensagem </w:t>
@@ -739,90 +757,91 @@
   </w:abstractNum>
   <w:abstractNum w:abstractNumId="5">
     <w:nsid w:val="35203EFF"/>
-    <w:multiLevelType w:val="hybridMultilevel"/>
-    <w:tmpl w:val="1B1A308C"/>
-    <w:lvl w:ilvl="0" w:tplc="0BF4EABC">
-      <w:start w:val="1"/>
-      <w:numFmt w:val="decimal"/>
-      <w:lvlText w:val="%1."/>
-      <w:lvlJc w:val="left"/>
-      <w:pPr>
-        <w:ind w:left="720" w:hanging="360"/>
+    <w:multiLevelType w:val="multilevel"/>
+    <w:tmpl w:val="6CA68772"/>
+    <w:lvl w:ilvl="0">
+      <w:start w:val="1"/>
+      <w:numFmt w:val="bullet"/>
+      <w:lvlText w:val=""/>
+      <w:lvlJc w:val="left"/>
+      <w:pPr>
+        <w:ind w:left="644" w:hanging="360"/>
       </w:pPr>
       <w:rPr>
+        <w:rFonts w:ascii="Symbol" w:hAnsi="Symbol" w:hint="default"/>
         <w:b/>
       </w:rPr>
     </w:lvl>
-    <w:lvl w:ilvl="1" w:tplc="04160019" w:tentative="1">
-      <w:start w:val="1"/>
-      <w:numFmt w:val="lowerLetter"/>
-      <w:lvlText w:val="%2."/>
-      <w:lvlJc w:val="left"/>
-      <w:pPr>
-        <w:ind w:left="1440" w:hanging="360"/>
-      </w:pPr>
-    </w:lvl>
-    <w:lvl w:ilvl="2" w:tplc="0416001B" w:tentative="1">
-      <w:start w:val="1"/>
-      <w:numFmt w:val="lowerRoman"/>
-      <w:lvlText w:val="%3."/>
-      <w:lvlJc w:val="right"/>
-      <w:pPr>
-        <w:ind w:left="2160" w:hanging="180"/>
-      </w:pPr>
-    </w:lvl>
-    <w:lvl w:ilvl="3" w:tplc="0416000F" w:tentative="1">
-      <w:start w:val="1"/>
-      <w:numFmt w:val="decimal"/>
-      <w:lvlText w:val="%4."/>
-      <w:lvlJc w:val="left"/>
-      <w:pPr>
-        <w:ind w:left="2880" w:hanging="360"/>
-      </w:pPr>
-    </w:lvl>
-    <w:lvl w:ilvl="4" w:tplc="04160019" w:tentative="1">
-      <w:start w:val="1"/>
-      <w:numFmt w:val="lowerLetter"/>
-      <w:lvlText w:val="%5."/>
-      <w:lvlJc w:val="left"/>
-      <w:pPr>
-        <w:ind w:left="3600" w:hanging="360"/>
-      </w:pPr>
-    </w:lvl>
-    <w:lvl w:ilvl="5" w:tplc="0416001B" w:tentative="1">
-      <w:start w:val="1"/>
-      <w:numFmt w:val="lowerRoman"/>
-      <w:lvlText w:val="%6."/>
-      <w:lvlJc w:val="right"/>
-      <w:pPr>
-        <w:ind w:left="4320" w:hanging="180"/>
-      </w:pPr>
-    </w:lvl>
-    <w:lvl w:ilvl="6" w:tplc="0416000F" w:tentative="1">
-      <w:start w:val="1"/>
-      <w:numFmt w:val="decimal"/>
-      <w:lvlText w:val="%7."/>
-      <w:lvlJc w:val="left"/>
-      <w:pPr>
-        <w:ind w:left="5040" w:hanging="360"/>
-      </w:pPr>
-    </w:lvl>
-    <w:lvl w:ilvl="7" w:tplc="04160019" w:tentative="1">
-      <w:start w:val="1"/>
-      <w:numFmt w:val="lowerLetter"/>
-      <w:lvlText w:val="%8."/>
-      <w:lvlJc w:val="left"/>
-      <w:pPr>
-        <w:ind w:left="5760" w:hanging="360"/>
-      </w:pPr>
-    </w:lvl>
-    <w:lvl w:ilvl="8" w:tplc="0416001B" w:tentative="1">
-      <w:start w:val="1"/>
-      <w:numFmt w:val="lowerRoman"/>
-      <w:lvlText w:val="%9."/>
-      <w:lvlJc w:val="right"/>
-      <w:pPr>
-        <w:ind w:left="6480" w:hanging="180"/>
+    <w:lvl w:ilvl="1">
+      <w:start w:val="1"/>
+      <w:numFmt w:val="decimal"/>
+      <w:lvlText w:val="%1.%2."/>
+      <w:lvlJc w:val="left"/>
+      <w:pPr>
+        <w:ind w:left="1076" w:hanging="432"/>
+      </w:pPr>
+    </w:lvl>
+    <w:lvl w:ilvl="2">
+      <w:start w:val="1"/>
+      <w:numFmt w:val="decimal"/>
+      <w:lvlText w:val="%1.%2.%3."/>
+      <w:lvlJc w:val="left"/>
+      <w:pPr>
+        <w:ind w:left="1508" w:hanging="504"/>
+      </w:pPr>
+    </w:lvl>
+    <w:lvl w:ilvl="3">
+      <w:start w:val="1"/>
+      <w:numFmt w:val="decimal"/>
+      <w:lvlText w:val="%1.%2.%3.%4."/>
+      <w:lvlJc w:val="left"/>
+      <w:pPr>
+        <w:ind w:left="2012" w:hanging="648"/>
+      </w:pPr>
+    </w:lvl>
+    <w:lvl w:ilvl="4">
+      <w:start w:val="1"/>
+      <w:numFmt w:val="decimal"/>
+      <w:lvlText w:val="%1.%2.%3.%4.%5."/>
+      <w:lvlJc w:val="left"/>
+      <w:pPr>
+        <w:ind w:left="2516" w:hanging="792"/>
+      </w:pPr>
+    </w:lvl>
+    <w:lvl w:ilvl="5">
+      <w:start w:val="1"/>
+      <w:numFmt w:val="decimal"/>
+      <w:lvlText w:val="%1.%2.%3.%4.%5.%6."/>
+      <w:lvlJc w:val="left"/>
+      <w:pPr>
+        <w:ind w:left="3020" w:hanging="936"/>
+      </w:pPr>
+    </w:lvl>
+    <w:lvl w:ilvl="6">
+      <w:start w:val="1"/>
+      <w:numFmt w:val="decimal"/>
+      <w:lvlText w:val="%1.%2.%3.%4.%5.%6.%7."/>
+      <w:lvlJc w:val="left"/>
+      <w:pPr>
+        <w:ind w:left="3524" w:hanging="1080"/>
+      </w:pPr>
+    </w:lvl>
+    <w:lvl w:ilvl="7">
+      <w:start w:val="1"/>
+      <w:numFmt w:val="decimal"/>
+      <w:lvlText w:val="%1.%2.%3.%4.%5.%6.%7.%8."/>
+      <w:lvlJc w:val="left"/>
+      <w:pPr>
+        <w:ind w:left="4028" w:hanging="1224"/>
+      </w:pPr>
+    </w:lvl>
+    <w:lvl w:ilvl="8">
+      <w:start w:val="1"/>
+      <w:numFmt w:val="decimal"/>
+      <w:lvlText w:val="%1.%2.%3.%4.%5.%6.%7.%8.%9."/>
+      <w:lvlJc w:val="left"/>
+      <w:pPr>
+        <w:ind w:left="4604" w:hanging="1440"/>
       </w:pPr>
     </w:lvl>
   </w:abstractNum>
@@ -1119,6 +1138,96 @@
       <w:rPr>
         <w:rFonts w:hint="default"/>
       </w:rPr>
+    </w:lvl>
+  </w:abstractNum>
+  <w:abstractNum w:abstractNumId="9">
+    <w:nsid w:val="76915DBC"/>
+    <w:multiLevelType w:val="multilevel"/>
+    <w:tmpl w:val="6CA68772"/>
+    <w:lvl w:ilvl="0">
+      <w:start w:val="1"/>
+      <w:numFmt w:val="bullet"/>
+      <w:lvlText w:val=""/>
+      <w:lvlJc w:val="left"/>
+      <w:pPr>
+        <w:ind w:left="644" w:hanging="360"/>
+      </w:pPr>
+      <w:rPr>
+        <w:rFonts w:ascii="Symbol" w:hAnsi="Symbol" w:hint="default"/>
+        <w:b/>
+      </w:rPr>
+    </w:lvl>
+    <w:lvl w:ilvl="1">
+      <w:start w:val="1"/>
+      <w:numFmt w:val="decimal"/>
+      <w:lvlText w:val="%1.%2."/>
+      <w:lvlJc w:val="left"/>
+      <w:pPr>
+        <w:ind w:left="1076" w:hanging="432"/>
+      </w:pPr>
+    </w:lvl>
+    <w:lvl w:ilvl="2">
+      <w:start w:val="1"/>
+      <w:numFmt w:val="decimal"/>
+      <w:lvlText w:val="%1.%2.%3."/>
+      <w:lvlJc w:val="left"/>
+      <w:pPr>
+        <w:ind w:left="1508" w:hanging="504"/>
+      </w:pPr>
+    </w:lvl>
+    <w:lvl w:ilvl="3">
+      <w:start w:val="1"/>
+      <w:numFmt w:val="decimal"/>
+      <w:lvlText w:val="%1.%2.%3.%4."/>
+      <w:lvlJc w:val="left"/>
+      <w:pPr>
+        <w:ind w:left="2012" w:hanging="648"/>
+      </w:pPr>
+    </w:lvl>
+    <w:lvl w:ilvl="4">
+      <w:start w:val="1"/>
+      <w:numFmt w:val="decimal"/>
+      <w:lvlText w:val="%1.%2.%3.%4.%5."/>
+      <w:lvlJc w:val="left"/>
+      <w:pPr>
+        <w:ind w:left="2516" w:hanging="792"/>
+      </w:pPr>
+    </w:lvl>
+    <w:lvl w:ilvl="5">
+      <w:start w:val="1"/>
+      <w:numFmt w:val="decimal"/>
+      <w:lvlText w:val="%1.%2.%3.%4.%5.%6."/>
+      <w:lvlJc w:val="left"/>
+      <w:pPr>
+        <w:ind w:left="3020" w:hanging="936"/>
+      </w:pPr>
+    </w:lvl>
+    <w:lvl w:ilvl="6">
+      <w:start w:val="1"/>
+      <w:numFmt w:val="decimal"/>
+      <w:lvlText w:val="%1.%2.%3.%4.%5.%6.%7."/>
+      <w:lvlJc w:val="left"/>
+      <w:pPr>
+        <w:ind w:left="3524" w:hanging="1080"/>
+      </w:pPr>
+    </w:lvl>
+    <w:lvl w:ilvl="7">
+      <w:start w:val="1"/>
+      <w:numFmt w:val="decimal"/>
+      <w:lvlText w:val="%1.%2.%3.%4.%5.%6.%7.%8."/>
+      <w:lvlJc w:val="left"/>
+      <w:pPr>
+        <w:ind w:left="4028" w:hanging="1224"/>
+      </w:pPr>
+    </w:lvl>
+    <w:lvl w:ilvl="8">
+      <w:start w:val="1"/>
+      <w:numFmt w:val="decimal"/>
+      <w:lvlText w:val="%1.%2.%3.%4.%5.%6.%7.%8.%9."/>
+      <w:lvlJc w:val="left"/>
+      <w:pPr>
+        <w:ind w:left="4604" w:hanging="1440"/>
+      </w:pPr>
     </w:lvl>
   </w:abstractNum>
   <w:num w:numId="1">
@@ -1147,6 +1256,9 @@
   </w:num>
   <w:num w:numId="9">
     <w:abstractNumId w:val="8"/>
+  </w:num>
+  <w:num w:numId="10">
+    <w:abstractNumId w:val="9"/>
   </w:num>
 </w:numbering>
 </file>
@@ -1381,6 +1493,36 @@
       <w:ind w:left="720"/>
       <w:contextualSpacing/>
     </w:pPr>
+  </w:style>
+  <w:style w:type="paragraph" w:styleId="Textodebalo">
+    <w:name w:val="Balloon Text"/>
+    <w:basedOn w:val="Normal"/>
+    <w:link w:val="TextodebaloChar"/>
+    <w:uiPriority w:val="99"/>
+    <w:semiHidden/>
+    <w:unhideWhenUsed/>
+    <w:rsid w:val="00C903D3"/>
+    <w:pPr>
+      <w:spacing w:after="0" w:line="240" w:lineRule="auto"/>
+    </w:pPr>
+    <w:rPr>
+      <w:rFonts w:ascii="Tahoma" w:hAnsi="Tahoma" w:cs="Tahoma"/>
+      <w:sz w:val="16"/>
+      <w:szCs w:val="16"/>
+    </w:rPr>
+  </w:style>
+  <w:style w:type="character" w:customStyle="1" w:styleId="TextodebaloChar">
+    <w:name w:val="Texto de balão Char"/>
+    <w:basedOn w:val="Fontepargpadro"/>
+    <w:link w:val="Textodebalo"/>
+    <w:uiPriority w:val="99"/>
+    <w:semiHidden/>
+    <w:rsid w:val="00C903D3"/>
+    <w:rPr>
+      <w:rFonts w:ascii="Tahoma" w:eastAsia="Calibri" w:hAnsi="Tahoma" w:cs="Tahoma"/>
+      <w:sz w:val="16"/>
+      <w:szCs w:val="16"/>
+    </w:rPr>
   </w:style>
 </w:styles>
 </file>

</xml_diff>